<commit_message>
Deploy preview for PR 17 🛫
</commit_message>
<xml_diff>
--- a/pr-preview/pr-17/UCD-SeRG-Lab-Manual.docx
+++ b/pr-preview/pr-17/UCD-SeRG-Lab-Manual.docx
@@ -18505,7 +18505,13 @@
         <w:t xml:space="preserve"> </w:t>
       </w:r>
       <w:r>
-        <w:t xml:space="preserve">using comments. See</w:t>
+        <w:t xml:space="preserve">using comments.</w:t>
+      </w:r>
+      <w:r>
+        <w:t xml:space="preserve"> </w:t>
+      </w:r>
+      <w:r>
+        <w:t xml:space="preserve">See</w:t>
       </w:r>
       <w:r>
         <w:t xml:space="preserve"> </w:t>
@@ -18539,18 +18545,40 @@
     </w:p>
     <w:p>
       <w:pPr>
-        <w:pStyle w:val="SourceCode"/>
-      </w:pPr>
-      <w:r>
-        <w:rPr>
-          <w:rStyle w:val="VerbatimChar"/>
-        </w:rPr>
-        <w:t xml:space="preserve">- **Note**: If your computer isn't able to handle this workflow due to RAM or requirements, modifying the ordering of your code to accomodate it won't be ultimately helpful and your code will be fragile, not to mention less readable and messy. You need to look into high-performance computing (HPC) resources in this case.</w:t>
-      </w:r>
-    </w:p>
-    <w:p>
-      <w:pPr>
-        <w:pStyle w:val="FirstParagraph"/>
+        <w:pStyle w:val="BodyText"/>
+      </w:pPr>
+      <w:r>
+        <w:rPr>
+          <w:b/>
+          <w:bCs/>
+        </w:rPr>
+        <w:t xml:space="preserve">Note</w:t>
+      </w:r>
+      <w:r>
+        <w:t xml:space="preserve">: If your computer isn’t able to handle this workflow due to RAM or requirements,</w:t>
+      </w:r>
+      <w:r>
+        <w:t xml:space="preserve"> </w:t>
+      </w:r>
+      <w:r>
+        <w:t xml:space="preserve">modifying the ordering of your code to accomodate it won’t be ultimately helpful</w:t>
+      </w:r>
+      <w:r>
+        <w:t xml:space="preserve"> </w:t>
+      </w:r>
+      <w:r>
+        <w:t xml:space="preserve">and your code will be fragile, not to mention less readable and messy.</w:t>
+      </w:r>
+      <w:r>
+        <w:t xml:space="preserve"> </w:t>
+      </w:r>
+      <w:r>
+        <w:t xml:space="preserve">You need to look into high-performance computing (HPC) resources in this case.</w:t>
+      </w:r>
+    </w:p>
+    <w:p>
+      <w:pPr>
+        <w:pStyle w:val="BodyText"/>
       </w:pPr>
       <w:r>
         <w:rPr>

</xml_diff>